<commit_message>
Commit new CV version
New CV version files
</commit_message>
<xml_diff>
--- a/CV_SeanMaden_2018_revised.docx
+++ b/CV_SeanMaden_2018_revised.docx
@@ -290,7 +290,14 @@
         <w:rPr>
           <w:rFonts w:ascii="Arial" w:hAnsi="Arial" w:cs="Arial"/>
         </w:rPr>
-        <w:t>Oregon Health and Sciences University</w:t>
+        <w:t xml:space="preserve">Oregon Health and Sciences </w:t>
+      </w:r>
+      <w:proofErr w:type="gramStart"/>
+      <w:r>
+        <w:rPr>
+          <w:rFonts w:ascii="Arial" w:hAnsi="Arial" w:cs="Arial"/>
+        </w:rPr>
+        <w:t>University</w:t>
       </w:r>
       <w:r>
         <w:rPr>
@@ -309,14 +316,33 @@
           <w:rFonts w:ascii="Arial" w:hAnsi="Arial" w:cs="Arial"/>
           <w:i/>
         </w:rPr>
-        <w:tab/>
-        <w:t xml:space="preserve">      </w:t>
-      </w:r>
-      <w:r>
-        <w:rPr>
-          <w:rFonts w:ascii="Arial" w:hAnsi="Arial" w:cs="Arial"/>
-        </w:rPr>
-        <w:t>August 2018-2021 (expected)</w:t>
+        <w:t xml:space="preserve">  </w:t>
+      </w:r>
+      <w:proofErr w:type="gramEnd"/>
+      <w:r>
+        <w:rPr>
+          <w:rFonts w:ascii="Arial" w:hAnsi="Arial" w:cs="Arial"/>
+          <w:i/>
+        </w:rPr>
+        <w:t xml:space="preserve">       </w:t>
+      </w:r>
+      <w:r>
+        <w:rPr>
+          <w:rFonts w:ascii="Arial" w:hAnsi="Arial" w:cs="Arial"/>
+        </w:rPr>
+        <w:t>August 2018-</w:t>
+      </w:r>
+      <w:r>
+        <w:rPr>
+          <w:rFonts w:ascii="Arial" w:hAnsi="Arial" w:cs="Arial"/>
+        </w:rPr>
+        <w:t xml:space="preserve">May </w:t>
+      </w:r>
+      <w:r>
+        <w:rPr>
+          <w:rFonts w:ascii="Arial" w:hAnsi="Arial" w:cs="Arial"/>
+        </w:rPr>
+        <w:t>2021 (expected)</w:t>
       </w:r>
     </w:p>
     <w:p>
@@ -408,7 +434,49 @@
         <w:rPr>
           <w:rFonts w:ascii="Arial" w:hAnsi="Arial" w:cs="Arial"/>
         </w:rPr>
-        <w:t>) in Computational Biology with Dr. Nellore’s lab, research emphasis on integrative epigenetics of cancers, and dissertation emphasis on developing statistical platforms for integrative multi-omics/molecular assay datatypes, automated patterns detection, and cloud deployment.</w:t>
+        <w:t>) in Computational Biology with Dr.</w:t>
+      </w:r>
+      <w:r>
+        <w:rPr>
+          <w:rFonts w:ascii="Arial" w:hAnsi="Arial" w:cs="Arial"/>
+        </w:rPr>
+        <w:t xml:space="preserve"> Abhinav </w:t>
+      </w:r>
+      <w:r>
+        <w:rPr>
+          <w:rFonts w:ascii="Arial" w:hAnsi="Arial" w:cs="Arial"/>
+        </w:rPr>
+        <w:t>Nell</w:t>
+      </w:r>
+      <w:r>
+        <w:rPr>
+          <w:rFonts w:ascii="Arial" w:hAnsi="Arial" w:cs="Arial"/>
+        </w:rPr>
+        <w:t xml:space="preserve">ore’s lab, research emphasis on </w:t>
+      </w:r>
+      <w:r>
+        <w:rPr>
+          <w:rFonts w:ascii="Arial" w:hAnsi="Arial" w:cs="Arial"/>
+        </w:rPr>
+        <w:t xml:space="preserve">epigenetics </w:t>
+      </w:r>
+      <w:r>
+        <w:rPr>
+          <w:rFonts w:ascii="Arial" w:hAnsi="Arial" w:cs="Arial"/>
+        </w:rPr>
+        <w:t xml:space="preserve">and integrative analysis of cancers, </w:t>
+      </w:r>
+      <w:r>
+        <w:rPr>
+          <w:rFonts w:ascii="Arial" w:hAnsi="Arial" w:cs="Arial"/>
+        </w:rPr>
+        <w:t xml:space="preserve">dissertation emphasis on developing </w:t>
+      </w:r>
+      <w:r>
+        <w:rPr>
+          <w:rFonts w:ascii="Arial" w:hAnsi="Arial" w:cs="Arial"/>
+        </w:rPr>
+        <w:t>generalizable/modular database-server platform, for normalization of experiment biases, streamlined use of prior published data for validation of non-published findings, to enable sample- and locus-based search, and to enable new workflows for multi-assay analyses.</w:t>
       </w:r>
     </w:p>
     <w:p>
@@ -433,42 +501,30 @@
       <w:r>
         <w:rPr>
           <w:rFonts w:ascii="Arial" w:hAnsi="Arial" w:cs="Arial"/>
-          <w:i/>
-        </w:rPr>
-        <w:t>Portland, OR</w:t>
-      </w:r>
-      <w:r>
-        <w:rPr>
-          <w:rFonts w:ascii="Arial" w:hAnsi="Arial" w:cs="Arial"/>
-          <w:i/>
-        </w:rPr>
-        <w:t xml:space="preserve"> </w:t>
-      </w:r>
-      <w:r>
-        <w:rPr>
-          <w:rFonts w:ascii="Arial" w:hAnsi="Arial" w:cs="Arial"/>
-          <w:i/>
-        </w:rPr>
-        <w:t xml:space="preserve"> </w:t>
-      </w:r>
-      <w:r>
-        <w:rPr>
-          <w:rFonts w:ascii="Arial" w:hAnsi="Arial" w:cs="Arial"/>
-          <w:i/>
         </w:rPr>
         <w:tab/>
       </w:r>
       <w:r>
         <w:rPr>
           <w:rFonts w:ascii="Arial" w:hAnsi="Arial" w:cs="Arial"/>
-          <w:i/>
         </w:rPr>
         <w:tab/>
       </w:r>
       <w:r>
         <w:rPr>
           <w:rFonts w:ascii="Arial" w:hAnsi="Arial" w:cs="Arial"/>
-          <w:i/>
+        </w:rPr>
+        <w:tab/>
+      </w:r>
+      <w:r>
+        <w:rPr>
+          <w:rFonts w:ascii="Arial" w:hAnsi="Arial" w:cs="Arial"/>
+        </w:rPr>
+        <w:tab/>
+      </w:r>
+      <w:r>
+        <w:rPr>
+          <w:rFonts w:ascii="Arial" w:hAnsi="Arial" w:cs="Arial"/>
         </w:rPr>
         <w:tab/>
         <w:t xml:space="preserve">        </w:t>
@@ -491,6 +547,56 @@
           <w:i/>
         </w:rPr>
         <w:tab/>
+      </w:r>
+    </w:p>
+    <w:p>
+      <w:pPr>
+        <w:rPr>
+          <w:rFonts w:ascii="Arial" w:hAnsi="Arial" w:cs="Arial"/>
+        </w:rPr>
+      </w:pPr>
+      <w:r>
+        <w:rPr>
+          <w:rFonts w:ascii="Arial" w:hAnsi="Arial" w:cs="Arial"/>
+          <w:i/>
+        </w:rPr>
+        <w:t>Portland, OR</w:t>
+      </w:r>
+      <w:r>
+        <w:rPr>
+          <w:rFonts w:ascii="Arial" w:hAnsi="Arial" w:cs="Arial"/>
+          <w:i/>
+        </w:rPr>
+        <w:t xml:space="preserve"> </w:t>
+      </w:r>
+      <w:r>
+        <w:rPr>
+          <w:rFonts w:ascii="Arial" w:hAnsi="Arial" w:cs="Arial"/>
+          <w:i/>
+        </w:rPr>
+        <w:t xml:space="preserve"> </w:t>
+      </w:r>
+      <w:r>
+        <w:rPr>
+          <w:rFonts w:ascii="Arial" w:hAnsi="Arial" w:cs="Arial"/>
+          <w:i/>
+        </w:rPr>
+        <w:tab/>
+      </w:r>
+      <w:r>
+        <w:rPr>
+          <w:rFonts w:ascii="Arial" w:hAnsi="Arial" w:cs="Arial"/>
+          <w:i/>
+        </w:rPr>
+        <w:tab/>
+      </w:r>
+      <w:r>
+        <w:rPr>
+          <w:rFonts w:ascii="Arial" w:hAnsi="Arial" w:cs="Arial"/>
+          <w:i/>
+        </w:rPr>
+        <w:tab/>
+        <w:t xml:space="preserve">        </w:t>
       </w:r>
     </w:p>
     <w:p>
@@ -1043,26 +1149,6 @@
       <w:pPr>
         <w:rPr>
           <w:rFonts w:ascii="Arial" w:hAnsi="Arial" w:cs="Arial"/>
-          <w:b/>
-          <w:sz w:val="32"/>
-          <w:szCs w:val="32"/>
-        </w:rPr>
-      </w:pPr>
-    </w:p>
-    <w:p>
-      <w:pPr>
-        <w:rPr>
-          <w:rFonts w:ascii="Arial" w:hAnsi="Arial" w:cs="Arial"/>
-          <w:b/>
-          <w:sz w:val="32"/>
-          <w:szCs w:val="32"/>
-        </w:rPr>
-      </w:pPr>
-    </w:p>
-    <w:p>
-      <w:pPr>
-        <w:rPr>
-          <w:rFonts w:ascii="Arial" w:hAnsi="Arial" w:cs="Arial"/>
         </w:rPr>
       </w:pPr>
     </w:p>
@@ -1851,7 +1937,13 @@
         <w:rPr>
           <w:rFonts w:ascii="Arial" w:hAnsi="Arial" w:cs="Arial"/>
         </w:rPr>
-        <w:t>June 2017 - present</w:t>
+        <w:t>June 2018</w:t>
+      </w:r>
+      <w:r>
+        <w:rPr>
+          <w:rFonts w:ascii="Arial" w:hAnsi="Arial" w:cs="Arial"/>
+        </w:rPr>
+        <w:t xml:space="preserve"> - present</w:t>
       </w:r>
     </w:p>
     <w:p>
@@ -1915,13 +2007,37 @@
         <w:rPr>
           <w:rFonts w:ascii="Arial" w:hAnsi="Arial" w:cs="Arial"/>
         </w:rPr>
-        <w:t xml:space="preserve">ongoing affiliation and collaboration with labs in </w:t>
-      </w:r>
-      <w:r>
-        <w:rPr>
-          <w:rFonts w:ascii="Arial" w:hAnsi="Arial" w:cs="Arial"/>
-        </w:rPr>
-        <w:t>Clinical Research and Public Health/Computational Biology</w:t>
+        <w:t xml:space="preserve">ongoing affiliation and collaboration with </w:t>
+      </w:r>
+      <w:r>
+        <w:rPr>
+          <w:rFonts w:ascii="Arial" w:hAnsi="Arial" w:cs="Arial"/>
+        </w:rPr>
+        <w:t xml:space="preserve">epigenetics </w:t>
+      </w:r>
+      <w:r>
+        <w:rPr>
+          <w:rFonts w:ascii="Arial" w:hAnsi="Arial" w:cs="Arial"/>
+        </w:rPr>
+        <w:t xml:space="preserve">labs in </w:t>
+      </w:r>
+      <w:r>
+        <w:rPr>
+          <w:rFonts w:ascii="Arial" w:hAnsi="Arial" w:cs="Arial"/>
+        </w:rPr>
+        <w:t>Clin</w:t>
+      </w:r>
+      <w:r>
+        <w:rPr>
+          <w:rFonts w:ascii="Arial" w:hAnsi="Arial" w:cs="Arial"/>
+        </w:rPr>
+        <w:t xml:space="preserve">ical Research and </w:t>
+      </w:r>
+      <w:r>
+        <w:rPr>
+          <w:rFonts w:ascii="Arial" w:hAnsi="Arial" w:cs="Arial"/>
+        </w:rPr>
+        <w:t>Computational Biology</w:t>
       </w:r>
       <w:r>
         <w:rPr>
@@ -2184,6 +2300,12 @@
         <w:rPr>
           <w:rFonts w:ascii="Arial" w:hAnsi="Arial" w:cs="Arial"/>
         </w:rPr>
+        <w:t xml:space="preserve">     </w:t>
+      </w:r>
+      <w:r>
+        <w:rPr>
+          <w:rFonts w:ascii="Arial" w:hAnsi="Arial" w:cs="Arial"/>
+        </w:rPr>
         <w:t>Jan 2016</w:t>
       </w:r>
       <w:r>
@@ -2208,7 +2330,7 @@
         <w:rPr>
           <w:rFonts w:ascii="Arial" w:hAnsi="Arial" w:cs="Arial"/>
         </w:rPr>
-        <w:t>present</w:t>
+        <w:t>2017</w:t>
       </w:r>
     </w:p>
     <w:p>
@@ -2336,6 +2458,7 @@
         </w:rPr>
         <w:t xml:space="preserve">   </w:t>
       </w:r>
+      <w:proofErr w:type="gramStart"/>
       <w:r>
         <w:rPr>
           <w:rFonts w:ascii="Arial" w:hAnsi="Arial" w:cs="Arial"/>
@@ -2347,7 +2470,14 @@
         <w:rPr>
           <w:rFonts w:ascii="Arial" w:hAnsi="Arial" w:cs="Arial"/>
         </w:rPr>
-        <w:t>Winter 2010</w:t>
+        <w:t>Winter</w:t>
+      </w:r>
+      <w:proofErr w:type="gramEnd"/>
+      <w:r>
+        <w:rPr>
+          <w:rFonts w:ascii="Arial" w:hAnsi="Arial" w:cs="Arial"/>
+        </w:rPr>
+        <w:t xml:space="preserve"> 2010</w:t>
       </w:r>
     </w:p>
     <w:p>
@@ -2518,6 +2648,12 @@
         <w:rPr>
           <w:rFonts w:ascii="Arial" w:hAnsi="Arial" w:cs="Arial"/>
         </w:rPr>
+        <w:t xml:space="preserve"> </w:t>
+      </w:r>
+      <w:r>
+        <w:rPr>
+          <w:rFonts w:ascii="Arial" w:hAnsi="Arial" w:cs="Arial"/>
+        </w:rPr>
         <w:t>Summer 2010</w:t>
       </w:r>
     </w:p>
@@ -2625,8 +2761,6 @@
           <w:rFonts w:ascii="Arial" w:hAnsi="Arial" w:cs="Arial"/>
         </w:rPr>
       </w:pPr>
-      <w:bookmarkStart w:id="0" w:name="_GoBack"/>
-      <w:bookmarkEnd w:id="0"/>
     </w:p>
     <w:p>
       <w:pPr>
@@ -3063,20 +3197,19 @@
         <w:rPr>
           <w:rFonts w:ascii="Arial" w:hAnsi="Arial" w:cs="Arial"/>
         </w:rPr>
-        <w:t xml:space="preserve"> 2018 (</w:t>
-      </w:r>
-      <w:r>
-        <w:rPr>
-          <w:rFonts w:ascii="Arial" w:hAnsi="Arial" w:cs="Arial"/>
-          <w:i/>
-        </w:rPr>
-        <w:t>under peer review</w:t>
-      </w:r>
-      <w:r>
-        <w:rPr>
-          <w:rFonts w:ascii="Arial" w:hAnsi="Arial" w:cs="Arial"/>
-        </w:rPr>
-        <w:t>)</w:t>
+        <w:t xml:space="preserve"> 2018 Cancer Research</w:t>
+      </w:r>
+      <w:r>
+        <w:rPr>
+          <w:rFonts w:ascii="Arial" w:hAnsi="Arial" w:cs="Arial"/>
+        </w:rPr>
+        <w:t xml:space="preserve"> (accepted for publication)</w:t>
+      </w:r>
+      <w:r>
+        <w:rPr>
+          <w:rFonts w:ascii="Arial" w:hAnsi="Arial" w:cs="Arial"/>
+        </w:rPr>
+        <w:t>.</w:t>
       </w:r>
     </w:p>
     <w:p>
@@ -5133,6 +5266,14 @@
           <w:sz w:val="20"/>
           <w:szCs w:val="20"/>
         </w:rPr>
+        <w:t>programming/</w:t>
+      </w:r>
+      <w:r>
+        <w:rPr>
+          <w:rFonts w:ascii="Arial" w:hAnsi="Arial" w:cs="Arial"/>
+          <w:sz w:val="20"/>
+          <w:szCs w:val="20"/>
+        </w:rPr>
         <w:t>computing;</w:t>
       </w:r>
     </w:p>
@@ -5361,6 +5502,16 @@
           <w:szCs w:val="20"/>
         </w:rPr>
       </w:pPr>
+    </w:p>
+    <w:p>
+      <w:pPr>
+        <w:jc w:val="center"/>
+        <w:rPr>
+          <w:rFonts w:ascii="Arial" w:hAnsi="Arial" w:cs="Arial"/>
+          <w:sz w:val="20"/>
+          <w:szCs w:val="20"/>
+        </w:rPr>
+      </w:pPr>
       <w:r>
         <w:rPr>
           <w:rFonts w:ascii="Arial" w:hAnsi="Arial" w:cs="Arial"/>
@@ -5387,6 +5538,268 @@
         </w:rPr>
         <w:t>;</w:t>
       </w:r>
+    </w:p>
+    <w:p>
+      <w:pPr>
+        <w:jc w:val="center"/>
+        <w:rPr>
+          <w:rFonts w:ascii="Arial" w:hAnsi="Arial" w:cs="Arial"/>
+          <w:sz w:val="20"/>
+          <w:szCs w:val="20"/>
+        </w:rPr>
+      </w:pPr>
+      <w:r>
+        <w:rPr>
+          <w:rFonts w:ascii="Arial" w:hAnsi="Arial" w:cs="Arial"/>
+          <w:sz w:val="20"/>
+          <w:szCs w:val="20"/>
+        </w:rPr>
+        <w:t>ROC/AUC and predictive analyses;</w:t>
+      </w:r>
+    </w:p>
+    <w:p>
+      <w:pPr>
+        <w:jc w:val="center"/>
+        <w:rPr>
+          <w:rFonts w:ascii="Arial" w:hAnsi="Arial" w:cs="Arial"/>
+          <w:sz w:val="20"/>
+          <w:szCs w:val="20"/>
+        </w:rPr>
+      </w:pPr>
+      <w:r>
+        <w:rPr>
+          <w:rFonts w:ascii="Arial" w:hAnsi="Arial" w:cs="Arial"/>
+          <w:sz w:val="20"/>
+          <w:szCs w:val="20"/>
+        </w:rPr>
+        <w:t>Biomarker discovery;</w:t>
+      </w:r>
+    </w:p>
+    <w:p>
+      <w:pPr>
+        <w:jc w:val="center"/>
+        <w:rPr>
+          <w:rFonts w:ascii="Arial" w:hAnsi="Arial" w:cs="Arial"/>
+          <w:sz w:val="20"/>
+          <w:szCs w:val="20"/>
+        </w:rPr>
+      </w:pPr>
+      <w:r>
+        <w:rPr>
+          <w:rFonts w:ascii="Arial" w:hAnsi="Arial" w:cs="Arial"/>
+          <w:sz w:val="20"/>
+          <w:szCs w:val="20"/>
+        </w:rPr>
+        <w:t xml:space="preserve">Next-generation </w:t>
+      </w:r>
+      <w:r>
+        <w:rPr>
+          <w:rFonts w:ascii="Arial" w:hAnsi="Arial" w:cs="Arial"/>
+          <w:sz w:val="20"/>
+          <w:szCs w:val="20"/>
+        </w:rPr>
+        <w:t>sequencing</w:t>
+      </w:r>
+      <w:r>
+        <w:rPr>
+          <w:rFonts w:ascii="Arial" w:hAnsi="Arial" w:cs="Arial"/>
+          <w:sz w:val="20"/>
+          <w:szCs w:val="20"/>
+        </w:rPr>
+        <w:t>;</w:t>
+      </w:r>
+    </w:p>
+    <w:p>
+      <w:pPr>
+        <w:jc w:val="center"/>
+        <w:rPr>
+          <w:rFonts w:ascii="Arial" w:hAnsi="Arial" w:cs="Arial"/>
+          <w:sz w:val="20"/>
+          <w:szCs w:val="20"/>
+        </w:rPr>
+      </w:pPr>
+      <w:r>
+        <w:rPr>
+          <w:rFonts w:ascii="Arial" w:hAnsi="Arial" w:cs="Arial"/>
+          <w:sz w:val="20"/>
+          <w:szCs w:val="20"/>
+        </w:rPr>
+        <w:t>Methylation array data mining;</w:t>
+      </w:r>
+    </w:p>
+    <w:p>
+      <w:pPr>
+        <w:jc w:val="center"/>
+        <w:rPr>
+          <w:rFonts w:ascii="Arial" w:hAnsi="Arial" w:cs="Arial"/>
+          <w:sz w:val="20"/>
+          <w:szCs w:val="20"/>
+        </w:rPr>
+      </w:pPr>
+      <w:r>
+        <w:rPr>
+          <w:rFonts w:ascii="Arial" w:hAnsi="Arial" w:cs="Arial"/>
+          <w:sz w:val="20"/>
+          <w:szCs w:val="20"/>
+        </w:rPr>
+        <w:t>Gene network analysis;</w:t>
+      </w:r>
+    </w:p>
+    <w:p>
+      <w:pPr>
+        <w:jc w:val="center"/>
+        <w:rPr>
+          <w:rFonts w:ascii="Arial" w:hAnsi="Arial" w:cs="Arial"/>
+          <w:sz w:val="20"/>
+          <w:szCs w:val="20"/>
+        </w:rPr>
+      </w:pPr>
+      <w:r>
+        <w:rPr>
+          <w:rFonts w:ascii="Arial" w:hAnsi="Arial" w:cs="Arial"/>
+          <w:sz w:val="20"/>
+          <w:szCs w:val="20"/>
+        </w:rPr>
+        <w:t>Epigenetic regulation</w:t>
+      </w:r>
+      <w:r>
+        <w:rPr>
+          <w:rFonts w:ascii="Arial" w:hAnsi="Arial" w:cs="Arial"/>
+          <w:sz w:val="20"/>
+          <w:szCs w:val="20"/>
+        </w:rPr>
+        <w:t xml:space="preserve"> of</w:t>
+      </w:r>
+      <w:r>
+        <w:rPr>
+          <w:rFonts w:ascii="Arial" w:hAnsi="Arial" w:cs="Arial"/>
+          <w:sz w:val="20"/>
+          <w:szCs w:val="20"/>
+        </w:rPr>
+        <w:t xml:space="preserve"> expression;</w:t>
+      </w:r>
+    </w:p>
+    <w:p>
+      <w:pPr>
+        <w:jc w:val="center"/>
+        <w:rPr>
+          <w:rFonts w:ascii="Arial" w:hAnsi="Arial" w:cs="Arial"/>
+          <w:sz w:val="20"/>
+          <w:szCs w:val="20"/>
+        </w:rPr>
+      </w:pPr>
+      <w:r>
+        <w:rPr>
+          <w:rFonts w:ascii="Arial" w:hAnsi="Arial" w:cs="Arial"/>
+          <w:sz w:val="20"/>
+          <w:szCs w:val="20"/>
+        </w:rPr>
+        <w:t>Medical and genomic informatics;</w:t>
+      </w:r>
+    </w:p>
+    <w:p>
+      <w:pPr>
+        <w:jc w:val="center"/>
+        <w:rPr>
+          <w:rFonts w:ascii="Arial" w:hAnsi="Arial" w:cs="Arial"/>
+          <w:sz w:val="20"/>
+          <w:szCs w:val="20"/>
+        </w:rPr>
+      </w:pPr>
+      <w:r>
+        <w:rPr>
+          <w:rFonts w:ascii="Arial" w:hAnsi="Arial" w:cs="Arial"/>
+          <w:sz w:val="20"/>
+          <w:szCs w:val="20"/>
+        </w:rPr>
+        <w:t>Biomedical data science;</w:t>
+      </w:r>
+    </w:p>
+    <w:p>
+      <w:pPr>
+        <w:jc w:val="center"/>
+        <w:rPr>
+          <w:rFonts w:ascii="Arial" w:hAnsi="Arial" w:cs="Arial"/>
+          <w:sz w:val="20"/>
+          <w:szCs w:val="20"/>
+        </w:rPr>
+      </w:pPr>
+      <w:r>
+        <w:rPr>
+          <w:rFonts w:ascii="Arial" w:hAnsi="Arial" w:cs="Arial"/>
+          <w:sz w:val="20"/>
+          <w:szCs w:val="20"/>
+        </w:rPr>
+        <w:t xml:space="preserve">Gene </w:t>
+      </w:r>
+      <w:r>
+        <w:rPr>
+          <w:rFonts w:ascii="Arial" w:hAnsi="Arial" w:cs="Arial"/>
+          <w:sz w:val="20"/>
+          <w:szCs w:val="20"/>
+        </w:rPr>
+        <w:t>Ontology/KEGG enrichment;</w:t>
+      </w:r>
+    </w:p>
+    <w:p>
+      <w:pPr>
+        <w:jc w:val="center"/>
+        <w:rPr>
+          <w:rFonts w:ascii="Arial" w:hAnsi="Arial" w:cs="Arial"/>
+          <w:sz w:val="20"/>
+          <w:szCs w:val="20"/>
+        </w:rPr>
+      </w:pPr>
+      <w:r>
+        <w:rPr>
+          <w:rFonts w:ascii="Arial" w:hAnsi="Arial" w:cs="Arial"/>
+          <w:sz w:val="20"/>
+          <w:szCs w:val="20"/>
+        </w:rPr>
+        <w:t xml:space="preserve">Hi-C and </w:t>
+      </w:r>
+      <w:r>
+        <w:rPr>
+          <w:rFonts w:ascii="Arial" w:hAnsi="Arial" w:cs="Arial"/>
+          <w:sz w:val="20"/>
+          <w:szCs w:val="20"/>
+        </w:rPr>
+        <w:t>TAD</w:t>
+      </w:r>
+      <w:r>
+        <w:rPr>
+          <w:rFonts w:ascii="Arial" w:hAnsi="Arial" w:cs="Arial"/>
+          <w:sz w:val="20"/>
+          <w:szCs w:val="20"/>
+        </w:rPr>
+        <w:t xml:space="preserve"> 3d assays</w:t>
+      </w:r>
+      <w:r>
+        <w:rPr>
+          <w:rFonts w:ascii="Arial" w:hAnsi="Arial" w:cs="Arial"/>
+          <w:sz w:val="20"/>
+          <w:szCs w:val="20"/>
+        </w:rPr>
+        <w:t>;</w:t>
+      </w:r>
+    </w:p>
+    <w:p>
+      <w:pPr>
+        <w:jc w:val="center"/>
+        <w:rPr>
+          <w:rFonts w:ascii="Arial" w:hAnsi="Arial" w:cs="Arial"/>
+          <w:sz w:val="20"/>
+          <w:szCs w:val="20"/>
+        </w:rPr>
+      </w:pPr>
+      <w:r>
+        <w:rPr>
+          <w:rFonts w:ascii="Arial" w:hAnsi="Arial" w:cs="Arial"/>
+          <w:sz w:val="20"/>
+          <w:szCs w:val="20"/>
+        </w:rPr>
+        <w:t>Comparative</w:t>
+      </w:r>
       <w:r>
         <w:rPr>
           <w:rFonts w:ascii="Arial" w:hAnsi="Arial" w:cs="Arial"/>
@@ -5395,6 +5808,30 @@
         </w:rPr>
         <w:t xml:space="preserve"> </w:t>
       </w:r>
+      <w:r>
+        <w:rPr>
+          <w:rFonts w:ascii="Arial" w:hAnsi="Arial" w:cs="Arial"/>
+          <w:sz w:val="20"/>
+          <w:szCs w:val="20"/>
+        </w:rPr>
+        <w:t>e</w:t>
+      </w:r>
+      <w:r>
+        <w:rPr>
+          <w:rFonts w:ascii="Arial" w:hAnsi="Arial" w:cs="Arial"/>
+          <w:sz w:val="20"/>
+          <w:szCs w:val="20"/>
+        </w:rPr>
+        <w:t>pigenetics</w:t>
+      </w:r>
+      <w:r>
+        <w:rPr>
+          <w:rFonts w:ascii="Arial" w:hAnsi="Arial" w:cs="Arial"/>
+          <w:sz w:val="20"/>
+          <w:szCs w:val="20"/>
+        </w:rPr>
+        <w:t>;</w:t>
+      </w:r>
     </w:p>
     <w:p>
       <w:pPr>
@@ -5405,6 +5842,32 @@
           <w:szCs w:val="20"/>
         </w:rPr>
       </w:pPr>
+      <w:proofErr w:type="spellStart"/>
+      <w:r>
+        <w:rPr>
+          <w:rFonts w:ascii="Arial" w:hAnsi="Arial" w:cs="Arial"/>
+          <w:sz w:val="20"/>
+          <w:szCs w:val="20"/>
+        </w:rPr>
+        <w:t>ChIP-s</w:t>
+      </w:r>
+      <w:r>
+        <w:rPr>
+          <w:rFonts w:ascii="Arial" w:hAnsi="Arial" w:cs="Arial"/>
+          <w:sz w:val="20"/>
+          <w:szCs w:val="20"/>
+        </w:rPr>
+        <w:t>eq</w:t>
+      </w:r>
+      <w:proofErr w:type="spellEnd"/>
+      <w:r>
+        <w:rPr>
+          <w:rFonts w:ascii="Arial" w:hAnsi="Arial" w:cs="Arial"/>
+          <w:sz w:val="20"/>
+          <w:szCs w:val="20"/>
+        </w:rPr>
+        <w:t>, enhancer activity;</w:t>
+      </w:r>
     </w:p>
     <w:p>
       <w:pPr>
@@ -5415,6 +5878,38 @@
           <w:szCs w:val="20"/>
         </w:rPr>
       </w:pPr>
+      <w:r>
+        <w:rPr>
+          <w:rFonts w:ascii="Arial" w:hAnsi="Arial" w:cs="Arial"/>
+          <w:sz w:val="20"/>
+          <w:szCs w:val="20"/>
+        </w:rPr>
+        <w:t>Super</w:t>
+      </w:r>
+      <w:r>
+        <w:rPr>
+          <w:rFonts w:ascii="Arial" w:hAnsi="Arial" w:cs="Arial"/>
+          <w:sz w:val="20"/>
+          <w:szCs w:val="20"/>
+        </w:rPr>
+        <w:t>-enhancers</w:t>
+      </w:r>
+      <w:r>
+        <w:rPr>
+          <w:rFonts w:ascii="Arial" w:hAnsi="Arial" w:cs="Arial"/>
+          <w:sz w:val="20"/>
+          <w:szCs w:val="20"/>
+        </w:rPr>
+        <w:t>, ROSE algorithm</w:t>
+      </w:r>
+      <w:r>
+        <w:rPr>
+          <w:rFonts w:ascii="Arial" w:hAnsi="Arial" w:cs="Arial"/>
+          <w:sz w:val="20"/>
+          <w:szCs w:val="20"/>
+        </w:rPr>
+        <w:t>;</w:t>
+      </w:r>
     </w:p>
     <w:p>
       <w:pPr>
@@ -5425,6 +5920,38 @@
           <w:szCs w:val="20"/>
         </w:rPr>
       </w:pPr>
+      <w:r>
+        <w:rPr>
+          <w:rFonts w:ascii="Arial" w:hAnsi="Arial" w:cs="Arial"/>
+          <w:sz w:val="20"/>
+          <w:szCs w:val="20"/>
+        </w:rPr>
+        <w:t>VELs/</w:t>
+      </w:r>
+      <w:r>
+        <w:rPr>
+          <w:rFonts w:ascii="Arial" w:hAnsi="Arial" w:cs="Arial"/>
+          <w:sz w:val="20"/>
+          <w:szCs w:val="20"/>
+        </w:rPr>
+        <w:t>Disease h</w:t>
+      </w:r>
+      <w:r>
+        <w:rPr>
+          <w:rFonts w:ascii="Arial" w:hAnsi="Arial" w:cs="Arial"/>
+          <w:sz w:val="20"/>
+          <w:szCs w:val="20"/>
+        </w:rPr>
+        <w:t>istone activation</w:t>
+      </w:r>
+      <w:r>
+        <w:rPr>
+          <w:rFonts w:ascii="Arial" w:hAnsi="Arial" w:cs="Arial"/>
+          <w:sz w:val="20"/>
+          <w:szCs w:val="20"/>
+        </w:rPr>
+        <w:t>;</w:t>
+      </w:r>
     </w:p>
     <w:p>
       <w:pPr>
@@ -5441,7 +5968,23 @@
           <w:sz w:val="20"/>
           <w:szCs w:val="20"/>
         </w:rPr>
-        <w:t>ROC/AUC and predictive analyses;</w:t>
+        <w:t xml:space="preserve">Metadata </w:t>
+      </w:r>
+      <w:r>
+        <w:rPr>
+          <w:rFonts w:ascii="Arial" w:hAnsi="Arial" w:cs="Arial"/>
+          <w:sz w:val="20"/>
+          <w:szCs w:val="20"/>
+        </w:rPr>
+        <w:t xml:space="preserve">mining and </w:t>
+      </w:r>
+      <w:r>
+        <w:rPr>
+          <w:rFonts w:ascii="Arial" w:hAnsi="Arial" w:cs="Arial"/>
+          <w:sz w:val="20"/>
+          <w:szCs w:val="20"/>
+        </w:rPr>
+        <w:t>cleaning;</w:t>
       </w:r>
     </w:p>
     <w:p>
@@ -5459,233 +6002,15 @@
           <w:sz w:val="20"/>
           <w:szCs w:val="20"/>
         </w:rPr>
-        <w:t>Biomarker discovery;</w:t>
-      </w:r>
-    </w:p>
-    <w:p>
-      <w:pPr>
-        <w:jc w:val="center"/>
-        <w:rPr>
-          <w:rFonts w:ascii="Arial" w:hAnsi="Arial" w:cs="Arial"/>
-          <w:sz w:val="20"/>
-          <w:szCs w:val="20"/>
-        </w:rPr>
-      </w:pPr>
-      <w:r>
-        <w:rPr>
-          <w:rFonts w:ascii="Arial" w:hAnsi="Arial" w:cs="Arial"/>
-          <w:sz w:val="20"/>
-          <w:szCs w:val="20"/>
-        </w:rPr>
-        <w:t xml:space="preserve">Next-generation </w:t>
-      </w:r>
-      <w:r>
-        <w:rPr>
-          <w:rFonts w:ascii="Arial" w:hAnsi="Arial" w:cs="Arial"/>
-          <w:sz w:val="20"/>
-          <w:szCs w:val="20"/>
-        </w:rPr>
-        <w:t>sequencing</w:t>
-      </w:r>
-      <w:r>
-        <w:rPr>
-          <w:rFonts w:ascii="Arial" w:hAnsi="Arial" w:cs="Arial"/>
-          <w:sz w:val="20"/>
-          <w:szCs w:val="20"/>
-        </w:rPr>
-        <w:t>;</w:t>
-      </w:r>
-    </w:p>
-    <w:p>
-      <w:pPr>
-        <w:jc w:val="center"/>
-        <w:rPr>
-          <w:rFonts w:ascii="Arial" w:hAnsi="Arial" w:cs="Arial"/>
-          <w:sz w:val="20"/>
-          <w:szCs w:val="20"/>
-        </w:rPr>
-      </w:pPr>
-      <w:r>
-        <w:rPr>
-          <w:rFonts w:ascii="Arial" w:hAnsi="Arial" w:cs="Arial"/>
-          <w:sz w:val="20"/>
-          <w:szCs w:val="20"/>
-        </w:rPr>
-        <w:t>Methylation array data mining;</w:t>
-      </w:r>
-    </w:p>
-    <w:p>
-      <w:pPr>
-        <w:jc w:val="center"/>
-        <w:rPr>
-          <w:rFonts w:ascii="Arial" w:hAnsi="Arial" w:cs="Arial"/>
-          <w:sz w:val="20"/>
-          <w:szCs w:val="20"/>
-        </w:rPr>
-      </w:pPr>
-      <w:r>
-        <w:rPr>
-          <w:rFonts w:ascii="Arial" w:hAnsi="Arial" w:cs="Arial"/>
-          <w:sz w:val="20"/>
-          <w:szCs w:val="20"/>
-        </w:rPr>
-        <w:t>Gene network analysis;</w:t>
-      </w:r>
-    </w:p>
-    <w:p>
-      <w:pPr>
-        <w:jc w:val="center"/>
-        <w:rPr>
-          <w:rFonts w:ascii="Arial" w:hAnsi="Arial" w:cs="Arial"/>
-          <w:sz w:val="20"/>
-          <w:szCs w:val="20"/>
-        </w:rPr>
-      </w:pPr>
-      <w:r>
-        <w:rPr>
-          <w:rFonts w:ascii="Arial" w:hAnsi="Arial" w:cs="Arial"/>
-          <w:sz w:val="20"/>
-          <w:szCs w:val="20"/>
-        </w:rPr>
-        <w:t>Epigenetic regulation</w:t>
-      </w:r>
-      <w:r>
-        <w:rPr>
-          <w:rFonts w:ascii="Arial" w:hAnsi="Arial" w:cs="Arial"/>
-          <w:sz w:val="20"/>
-          <w:szCs w:val="20"/>
-        </w:rPr>
-        <w:t xml:space="preserve"> of</w:t>
-      </w:r>
-      <w:r>
-        <w:rPr>
-          <w:rFonts w:ascii="Arial" w:hAnsi="Arial" w:cs="Arial"/>
-          <w:sz w:val="20"/>
-          <w:szCs w:val="20"/>
-        </w:rPr>
-        <w:t xml:space="preserve"> expression;</w:t>
-      </w:r>
-    </w:p>
-    <w:p>
-      <w:pPr>
-        <w:jc w:val="center"/>
-        <w:rPr>
-          <w:rFonts w:ascii="Arial" w:hAnsi="Arial" w:cs="Arial"/>
-          <w:sz w:val="20"/>
-          <w:szCs w:val="20"/>
-        </w:rPr>
-      </w:pPr>
-      <w:r>
-        <w:rPr>
-          <w:rFonts w:ascii="Arial" w:hAnsi="Arial" w:cs="Arial"/>
-          <w:sz w:val="20"/>
-          <w:szCs w:val="20"/>
-        </w:rPr>
-        <w:t>Medical and genomic informatics;</w:t>
-      </w:r>
-    </w:p>
-    <w:p>
-      <w:pPr>
-        <w:jc w:val="center"/>
-        <w:rPr>
-          <w:rFonts w:ascii="Arial" w:hAnsi="Arial" w:cs="Arial"/>
-          <w:sz w:val="20"/>
-          <w:szCs w:val="20"/>
-        </w:rPr>
-      </w:pPr>
-      <w:r>
-        <w:rPr>
-          <w:rFonts w:ascii="Arial" w:hAnsi="Arial" w:cs="Arial"/>
-          <w:sz w:val="20"/>
-          <w:szCs w:val="20"/>
-        </w:rPr>
-        <w:t>Biomedical data science;</w:t>
-      </w:r>
-    </w:p>
-    <w:p>
-      <w:pPr>
-        <w:jc w:val="center"/>
-        <w:rPr>
-          <w:rFonts w:ascii="Arial" w:hAnsi="Arial" w:cs="Arial"/>
-          <w:sz w:val="20"/>
-          <w:szCs w:val="20"/>
-        </w:rPr>
-      </w:pPr>
-      <w:r>
-        <w:rPr>
-          <w:rFonts w:ascii="Arial" w:hAnsi="Arial" w:cs="Arial"/>
-          <w:sz w:val="20"/>
-          <w:szCs w:val="20"/>
-        </w:rPr>
-        <w:t xml:space="preserve">Gene </w:t>
-      </w:r>
-      <w:r>
-        <w:rPr>
-          <w:rFonts w:ascii="Arial" w:hAnsi="Arial" w:cs="Arial"/>
-          <w:sz w:val="20"/>
-          <w:szCs w:val="20"/>
-        </w:rPr>
-        <w:t>Ontology/KEGG enrichment;</w:t>
-      </w:r>
-    </w:p>
-    <w:p>
-      <w:pPr>
-        <w:jc w:val="center"/>
-        <w:rPr>
-          <w:rFonts w:ascii="Arial" w:hAnsi="Arial" w:cs="Arial"/>
-          <w:sz w:val="20"/>
-          <w:szCs w:val="20"/>
-        </w:rPr>
-      </w:pPr>
-      <w:r>
-        <w:rPr>
-          <w:rFonts w:ascii="Arial" w:hAnsi="Arial" w:cs="Arial"/>
-          <w:sz w:val="20"/>
-          <w:szCs w:val="20"/>
-        </w:rPr>
-        <w:t xml:space="preserve">Hi-C and </w:t>
-      </w:r>
-      <w:r>
-        <w:rPr>
-          <w:rFonts w:ascii="Arial" w:hAnsi="Arial" w:cs="Arial"/>
-          <w:sz w:val="20"/>
-          <w:szCs w:val="20"/>
-        </w:rPr>
-        <w:t>TAD</w:t>
-      </w:r>
-      <w:r>
-        <w:rPr>
-          <w:rFonts w:ascii="Arial" w:hAnsi="Arial" w:cs="Arial"/>
-          <w:sz w:val="20"/>
-          <w:szCs w:val="20"/>
-        </w:rPr>
-        <w:t xml:space="preserve"> 3d assays</w:t>
-      </w:r>
-      <w:r>
-        <w:rPr>
-          <w:rFonts w:ascii="Arial" w:hAnsi="Arial" w:cs="Arial"/>
-          <w:sz w:val="20"/>
-          <w:szCs w:val="20"/>
-        </w:rPr>
-        <w:t>;</w:t>
-      </w:r>
-    </w:p>
-    <w:p>
-      <w:pPr>
-        <w:jc w:val="center"/>
-        <w:rPr>
-          <w:rFonts w:ascii="Arial" w:hAnsi="Arial" w:cs="Arial"/>
-          <w:sz w:val="20"/>
-          <w:szCs w:val="20"/>
-        </w:rPr>
-      </w:pPr>
-      <w:r>
-        <w:rPr>
-          <w:rFonts w:ascii="Arial" w:hAnsi="Arial" w:cs="Arial"/>
-          <w:sz w:val="20"/>
-          <w:szCs w:val="20"/>
-        </w:rPr>
-        <w:t>Comparative</w:t>
+        <w:t>Structure</w:t>
+      </w:r>
+      <w:r>
+        <w:rPr>
+          <w:rFonts w:ascii="Arial" w:hAnsi="Arial" w:cs="Arial"/>
+          <w:sz w:val="20"/>
+          <w:szCs w:val="20"/>
+        </w:rPr>
+        <w:t>d</w:t>
       </w:r>
       <w:r>
         <w:rPr>
@@ -5701,219 +6026,15 @@
           <w:sz w:val="20"/>
           <w:szCs w:val="20"/>
         </w:rPr>
-        <w:t>e</w:t>
-      </w:r>
-      <w:r>
-        <w:rPr>
-          <w:rFonts w:ascii="Arial" w:hAnsi="Arial" w:cs="Arial"/>
-          <w:sz w:val="20"/>
-          <w:szCs w:val="20"/>
-        </w:rPr>
-        <w:t>pigenetics</w:t>
-      </w:r>
-      <w:r>
-        <w:rPr>
-          <w:rFonts w:ascii="Arial" w:hAnsi="Arial" w:cs="Arial"/>
-          <w:sz w:val="20"/>
-          <w:szCs w:val="20"/>
-        </w:rPr>
-        <w:t>;</w:t>
-      </w:r>
-    </w:p>
-    <w:p>
-      <w:pPr>
-        <w:jc w:val="center"/>
-        <w:rPr>
-          <w:rFonts w:ascii="Arial" w:hAnsi="Arial" w:cs="Arial"/>
-          <w:sz w:val="20"/>
-          <w:szCs w:val="20"/>
-        </w:rPr>
-      </w:pPr>
-      <w:proofErr w:type="spellStart"/>
-      <w:r>
-        <w:rPr>
-          <w:rFonts w:ascii="Arial" w:hAnsi="Arial" w:cs="Arial"/>
-          <w:sz w:val="20"/>
-          <w:szCs w:val="20"/>
-        </w:rPr>
-        <w:t>ChIP-s</w:t>
-      </w:r>
-      <w:r>
-        <w:rPr>
-          <w:rFonts w:ascii="Arial" w:hAnsi="Arial" w:cs="Arial"/>
-          <w:sz w:val="20"/>
-          <w:szCs w:val="20"/>
-        </w:rPr>
-        <w:t>eq</w:t>
-      </w:r>
-      <w:proofErr w:type="spellEnd"/>
-      <w:r>
-        <w:rPr>
-          <w:rFonts w:ascii="Arial" w:hAnsi="Arial" w:cs="Arial"/>
-          <w:sz w:val="20"/>
-          <w:szCs w:val="20"/>
-        </w:rPr>
-        <w:t xml:space="preserve">, enhancer activity; </w:t>
-      </w:r>
-    </w:p>
-    <w:p>
-      <w:pPr>
-        <w:jc w:val="center"/>
-        <w:rPr>
-          <w:rFonts w:ascii="Arial" w:hAnsi="Arial" w:cs="Arial"/>
-          <w:sz w:val="20"/>
-          <w:szCs w:val="20"/>
-        </w:rPr>
-      </w:pPr>
-      <w:r>
-        <w:rPr>
-          <w:rFonts w:ascii="Arial" w:hAnsi="Arial" w:cs="Arial"/>
-          <w:sz w:val="20"/>
-          <w:szCs w:val="20"/>
-        </w:rPr>
-        <w:t>Super</w:t>
-      </w:r>
-      <w:r>
-        <w:rPr>
-          <w:rFonts w:ascii="Arial" w:hAnsi="Arial" w:cs="Arial"/>
-          <w:sz w:val="20"/>
-          <w:szCs w:val="20"/>
-        </w:rPr>
-        <w:t>-enhancers</w:t>
-      </w:r>
-      <w:r>
-        <w:rPr>
-          <w:rFonts w:ascii="Arial" w:hAnsi="Arial" w:cs="Arial"/>
-          <w:sz w:val="20"/>
-          <w:szCs w:val="20"/>
-        </w:rPr>
-        <w:t>, ROSE algorithm</w:t>
-      </w:r>
-      <w:r>
-        <w:rPr>
-          <w:rFonts w:ascii="Arial" w:hAnsi="Arial" w:cs="Arial"/>
-          <w:sz w:val="20"/>
-          <w:szCs w:val="20"/>
-        </w:rPr>
-        <w:t>;</w:t>
-      </w:r>
-    </w:p>
-    <w:p>
-      <w:pPr>
-        <w:jc w:val="center"/>
-        <w:rPr>
-          <w:rFonts w:ascii="Arial" w:hAnsi="Arial" w:cs="Arial"/>
-          <w:sz w:val="20"/>
-          <w:szCs w:val="20"/>
-        </w:rPr>
-      </w:pPr>
-      <w:r>
-        <w:rPr>
-          <w:rFonts w:ascii="Arial" w:hAnsi="Arial" w:cs="Arial"/>
-          <w:sz w:val="20"/>
-          <w:szCs w:val="20"/>
-        </w:rPr>
-        <w:t>VELs/</w:t>
-      </w:r>
-      <w:r>
-        <w:rPr>
-          <w:rFonts w:ascii="Arial" w:hAnsi="Arial" w:cs="Arial"/>
-          <w:sz w:val="20"/>
-          <w:szCs w:val="20"/>
-        </w:rPr>
-        <w:t>Disease h</w:t>
-      </w:r>
-      <w:r>
-        <w:rPr>
-          <w:rFonts w:ascii="Arial" w:hAnsi="Arial" w:cs="Arial"/>
-          <w:sz w:val="20"/>
-          <w:szCs w:val="20"/>
-        </w:rPr>
-        <w:t>istone activation</w:t>
-      </w:r>
-      <w:r>
-        <w:rPr>
-          <w:rFonts w:ascii="Arial" w:hAnsi="Arial" w:cs="Arial"/>
-          <w:sz w:val="20"/>
-          <w:szCs w:val="20"/>
-        </w:rPr>
-        <w:t>;</w:t>
-      </w:r>
-    </w:p>
-    <w:p>
-      <w:pPr>
-        <w:jc w:val="center"/>
-        <w:rPr>
-          <w:rFonts w:ascii="Arial" w:hAnsi="Arial" w:cs="Arial"/>
-          <w:sz w:val="20"/>
-          <w:szCs w:val="20"/>
-        </w:rPr>
-      </w:pPr>
-      <w:r>
-        <w:rPr>
-          <w:rFonts w:ascii="Arial" w:hAnsi="Arial" w:cs="Arial"/>
-          <w:sz w:val="20"/>
-          <w:szCs w:val="20"/>
-        </w:rPr>
-        <w:t xml:space="preserve">Metadata </w:t>
-      </w:r>
-      <w:r>
-        <w:rPr>
-          <w:rFonts w:ascii="Arial" w:hAnsi="Arial" w:cs="Arial"/>
-          <w:sz w:val="20"/>
-          <w:szCs w:val="20"/>
-        </w:rPr>
-        <w:t xml:space="preserve">mining and </w:t>
-      </w:r>
-      <w:r>
-        <w:rPr>
-          <w:rFonts w:ascii="Arial" w:hAnsi="Arial" w:cs="Arial"/>
-          <w:sz w:val="20"/>
-          <w:szCs w:val="20"/>
-        </w:rPr>
-        <w:t>cleaning</w:t>
-      </w:r>
-      <w:r>
-        <w:rPr>
-          <w:rFonts w:ascii="Arial" w:hAnsi="Arial" w:cs="Arial"/>
-          <w:sz w:val="20"/>
-          <w:szCs w:val="20"/>
-        </w:rPr>
-        <w:t>;</w:t>
-      </w:r>
-    </w:p>
-    <w:p>
-      <w:pPr>
-        <w:jc w:val="center"/>
-        <w:rPr>
-          <w:rFonts w:ascii="Arial" w:hAnsi="Arial" w:cs="Arial"/>
-          <w:sz w:val="20"/>
-          <w:szCs w:val="20"/>
-        </w:rPr>
-      </w:pPr>
-      <w:r>
-        <w:rPr>
-          <w:rFonts w:ascii="Arial" w:hAnsi="Arial" w:cs="Arial"/>
-          <w:sz w:val="20"/>
-          <w:szCs w:val="20"/>
-        </w:rPr>
-        <w:t>Structure</w:t>
-      </w:r>
-      <w:r>
-        <w:rPr>
-          <w:rFonts w:ascii="Arial" w:hAnsi="Arial" w:cs="Arial"/>
-          <w:sz w:val="20"/>
-          <w:szCs w:val="20"/>
-        </w:rPr>
-        <w:t>d</w:t>
-      </w:r>
-      <w:r>
-        <w:rPr>
-          <w:rFonts w:ascii="Arial" w:hAnsi="Arial" w:cs="Arial"/>
-          <w:sz w:val="20"/>
-          <w:szCs w:val="20"/>
-        </w:rPr>
-        <w:t xml:space="preserve"> Ontologies;</w:t>
+        <w:t>o</w:t>
+      </w:r>
+      <w:r>
+        <w:rPr>
+          <w:rFonts w:ascii="Arial" w:hAnsi="Arial" w:cs="Arial"/>
+          <w:sz w:val="20"/>
+          <w:szCs w:val="20"/>
+        </w:rPr>
+        <w:t>ntologies;</w:t>
       </w:r>
     </w:p>
     <w:p>
@@ -5938,22 +6059,11 @@
           <w:sz w:val="20"/>
           <w:szCs w:val="20"/>
         </w:rPr>
-        <w:t>Controlled Vocabulary Database</w:t>
-      </w:r>
-    </w:p>
-    <w:p>
-      <w:pPr>
-        <w:rPr>
-          <w:rFonts w:ascii="Arial" w:hAnsi="Arial" w:cs="Arial"/>
-          <w:b/>
-          <w:sz w:val="32"/>
-          <w:szCs w:val="32"/>
-        </w:rPr>
-      </w:pPr>
-    </w:p>
-    <w:p>
-      <w:pPr>
-        <w:jc w:val="center"/>
+        <w:t>Controlled vocabulary databases</w:t>
+      </w:r>
+    </w:p>
+    <w:p>
+      <w:pPr>
         <w:rPr>
           <w:rFonts w:ascii="Arial" w:hAnsi="Arial" w:cs="Arial"/>
           <w:b/>
@@ -6884,6 +6994,16 @@
     </w:p>
     <w:p>
       <w:pPr>
+        <w:rPr>
+          <w:rFonts w:ascii="Arial" w:hAnsi="Arial" w:cs="Arial"/>
+          <w:b/>
+          <w:sz w:val="32"/>
+          <w:szCs w:val="32"/>
+        </w:rPr>
+      </w:pPr>
+    </w:p>
+    <w:p>
+      <w:pPr>
         <w:jc w:val="center"/>
         <w:rPr>
           <w:rFonts w:ascii="Arial" w:hAnsi="Arial" w:cs="Arial"/>
@@ -8544,59 +8664,69 @@
       <w:pPr>
         <w:rPr>
           <w:rFonts w:ascii="Arial" w:hAnsi="Arial" w:cs="Arial"/>
-        </w:rPr>
-      </w:pPr>
-      <w:r>
-        <w:rPr>
-          <w:rFonts w:ascii="Arial" w:hAnsi="Arial" w:cs="Arial"/>
+          <w:u w:val="single"/>
+        </w:rPr>
+      </w:pPr>
+      <w:r>
+        <w:rPr>
+          <w:rFonts w:ascii="Arial" w:hAnsi="Arial" w:cs="Arial"/>
+          <w:u w:val="single"/>
         </w:rPr>
         <w:t>Page T</w:t>
       </w:r>
       <w:r>
         <w:rPr>
           <w:rFonts w:ascii="Arial" w:hAnsi="Arial" w:cs="Arial"/>
+          <w:u w:val="single"/>
         </w:rPr>
         <w:t>itle</w:t>
       </w:r>
       <w:r>
         <w:rPr>
           <w:rFonts w:ascii="Arial" w:hAnsi="Arial" w:cs="Arial"/>
+          <w:u w:val="single"/>
         </w:rPr>
         <w:t xml:space="preserve"> (topics covered)</w:t>
       </w:r>
       <w:r>
         <w:rPr>
           <w:rFonts w:ascii="Arial" w:hAnsi="Arial" w:cs="Arial"/>
+          <w:u w:val="single"/>
         </w:rPr>
         <w:tab/>
       </w:r>
       <w:r>
         <w:rPr>
           <w:rFonts w:ascii="Arial" w:hAnsi="Arial" w:cs="Arial"/>
+          <w:u w:val="single"/>
         </w:rPr>
         <w:tab/>
       </w:r>
       <w:r>
         <w:rPr>
           <w:rFonts w:ascii="Arial" w:hAnsi="Arial" w:cs="Arial"/>
+          <w:u w:val="single"/>
         </w:rPr>
         <w:tab/>
       </w:r>
       <w:r>
         <w:rPr>
           <w:rFonts w:ascii="Arial" w:hAnsi="Arial" w:cs="Arial"/>
+          <w:u w:val="single"/>
         </w:rPr>
         <w:tab/>
       </w:r>
       <w:r>
         <w:rPr>
           <w:rFonts w:ascii="Arial" w:hAnsi="Arial" w:cs="Arial"/>
+          <w:u w:val="single"/>
         </w:rPr>
         <w:tab/>
       </w:r>
       <w:r>
         <w:rPr>
           <w:rFonts w:ascii="Arial" w:hAnsi="Arial" w:cs="Arial"/>
+          <w:u w:val="single"/>
         </w:rPr>
         <w:tab/>
         <w:t xml:space="preserve">          URL Address</w:t>
@@ -8889,6 +9019,8 @@
           <w:docGrid w:linePitch="360"/>
         </w:sectPr>
       </w:pPr>
+      <w:bookmarkStart w:id="0" w:name="_GoBack"/>
+      <w:bookmarkEnd w:id="0"/>
     </w:p>
     <w:p>
       <w:pPr>
@@ -9768,6 +9900,33 @@
       <w:shd w:val="clear" w:color="auto" w:fill="E1DFDD"/>
     </w:rPr>
   </w:style>
+  <w:style w:type="paragraph" w:styleId="BalloonText">
+    <w:name w:val="Balloon Text"/>
+    <w:basedOn w:val="Normal"/>
+    <w:link w:val="BalloonTextChar"/>
+    <w:uiPriority w:val="99"/>
+    <w:semiHidden/>
+    <w:unhideWhenUsed/>
+    <w:rsid w:val="006631EF"/>
+    <w:rPr>
+      <w:rFonts w:ascii="Times New Roman" w:hAnsi="Times New Roman" w:cs="Times New Roman"/>
+      <w:sz w:val="18"/>
+      <w:szCs w:val="18"/>
+    </w:rPr>
+  </w:style>
+  <w:style w:type="character" w:customStyle="1" w:styleId="BalloonTextChar">
+    <w:name w:val="Balloon Text Char"/>
+    <w:basedOn w:val="DefaultParagraphFont"/>
+    <w:link w:val="BalloonText"/>
+    <w:uiPriority w:val="99"/>
+    <w:semiHidden/>
+    <w:rsid w:val="006631EF"/>
+    <w:rPr>
+      <w:rFonts w:ascii="Times New Roman" w:hAnsi="Times New Roman" w:cs="Times New Roman"/>
+      <w:sz w:val="18"/>
+      <w:szCs w:val="18"/>
+    </w:rPr>
+  </w:style>
 </w:styles>
 </file>
 
@@ -10096,7 +10255,7 @@
 </file>
 
 <file path=customXml/itemProps1.xml><?xml version="1.0" encoding="utf-8"?>
-<ds:datastoreItem xmlns:ds="http://schemas.openxmlformats.org/officeDocument/2006/customXml" ds:itemID="{E63B1D42-C78C-9344-B12F-FE995A04A198}">
+<ds:datastoreItem xmlns:ds="http://schemas.openxmlformats.org/officeDocument/2006/customXml" ds:itemID="{F0AEB4B1-F422-394C-A0AB-FB2F69B7F008}">
   <ds:schemaRefs>
     <ds:schemaRef ds:uri="http://schemas.openxmlformats.org/officeDocument/2006/bibliography"/>
   </ds:schemaRefs>

</xml_diff>